<commit_message>
agenda van maandag 11-1
</commit_message>
<xml_diff>
--- a/Agenda's en notulen/Agenda Maandag 11-1.docx
+++ b/Agenda's en notulen/Agenda Maandag 11-1.docx
@@ -291,19 +291,11 @@
           <w:lang w:val="nl-NL"/>
         </w:rPr>
       </w:pPr>
-      <w:proofErr w:type="spellStart"/>
-      <w:r>
-        <w:rPr>
-          <w:lang w:val="nl-NL"/>
-        </w:rPr>
-        <w:t>Riviews</w:t>
-      </w:r>
-      <w:proofErr w:type="spellEnd"/>
-      <w:r>
-        <w:rPr>
-          <w:lang w:val="nl-NL"/>
-        </w:rPr>
-        <w:t xml:space="preserve"> allemaal verwerkt</w:t>
+      <w:r>
+        <w:rPr>
+          <w:lang w:val="nl-NL"/>
+        </w:rPr>
+        <w:t>Riviews allemaal verwerkt</w:t>
       </w:r>
     </w:p>
     <w:p>
@@ -337,19 +329,11 @@
           <w:lang w:val="nl-NL"/>
         </w:rPr>
       </w:pPr>
-      <w:proofErr w:type="spellStart"/>
-      <w:r>
-        <w:rPr>
-          <w:lang w:val="nl-NL"/>
-        </w:rPr>
-        <w:t>Requirement</w:t>
-      </w:r>
-      <w:proofErr w:type="spellEnd"/>
-      <w:r>
-        <w:rPr>
-          <w:lang w:val="nl-NL"/>
-        </w:rPr>
-        <w:t xml:space="preserve"> Architecture</w:t>
+      <w:r>
+        <w:rPr>
+          <w:lang w:val="nl-NL"/>
+        </w:rPr>
+        <w:t>Requirement Architecture</w:t>
       </w:r>
       <w:r>
         <w:rPr>
@@ -437,16 +421,10 @@
         <w:rPr>
           <w:lang w:val="nl-NL"/>
         </w:rPr>
-        <w:t xml:space="preserve">LPC1114FN28/102 aansluiten op </w:t>
-      </w:r>
-      <w:proofErr w:type="spellStart"/>
-      <w:r>
-        <w:rPr>
-          <w:lang w:val="nl-NL"/>
-        </w:rPr>
-        <w:t>Breadboard</w:t>
-      </w:r>
-      <w:proofErr w:type="spellEnd"/>
+        <w:t>Begintijd rest van de week.</w:t>
+      </w:r>
+      <w:bookmarkStart w:id="0" w:name="_GoBack"/>
+      <w:bookmarkEnd w:id="0"/>
     </w:p>
     <w:p>
       <w:pPr>
@@ -464,7 +442,7 @@
         <w:rPr>
           <w:lang w:val="nl-NL"/>
         </w:rPr>
-        <w:t>Webserver aan wasmachine koppelen.</w:t>
+        <w:t>LPC1114FN28/102 aansluiten op Breadboard</w:t>
       </w:r>
     </w:p>
     <w:p>
@@ -483,7 +461,7 @@
         <w:rPr>
           <w:lang w:val="nl-NL"/>
         </w:rPr>
-        <w:t>Programma kunnen draaien op RTOS</w:t>
+        <w:t>Webserver aan wasmachine koppelen.</w:t>
       </w:r>
     </w:p>
     <w:p>
@@ -502,6 +480,25 @@
         <w:rPr>
           <w:lang w:val="nl-NL"/>
         </w:rPr>
+        <w:t>Programma kunnen draaien op RTOS</w:t>
+      </w:r>
+    </w:p>
+    <w:p>
+      <w:pPr>
+        <w:pStyle w:val="Lijstnummering"/>
+        <w:numPr>
+          <w:ilvl w:val="0"/>
+          <w:numId w:val="16"/>
+        </w:numPr>
+        <w:spacing w:before="0"/>
+        <w:rPr>
+          <w:lang w:val="nl-NL"/>
+        </w:rPr>
+      </w:pPr>
+      <w:r>
+        <w:rPr>
+          <w:lang w:val="nl-NL"/>
+        </w:rPr>
         <w:t>Testen wasmachine emulator werking</w:t>
       </w:r>
       <w:r>
@@ -562,6 +559,7 @@
         <w:rPr>
           <w:lang w:val="nl-NL"/>
         </w:rPr>
+        <w:lastRenderedPageBreak/>
         <w:t>Sluiting vergadering</w:t>
       </w:r>
       <w:r>
@@ -570,8 +568,6 @@
         </w:rPr>
         <w:br/>
       </w:r>
-      <w:bookmarkStart w:id="0" w:name="_GoBack"/>
-      <w:bookmarkEnd w:id="0"/>
     </w:p>
     <w:sectPr>
       <w:pgSz w:w="11907" w:h="16839"/>

</xml_diff>

<commit_message>
Agenda's gecheckt en nog een beetje aangepast
</commit_message>
<xml_diff>
--- a/Agenda's en notulen/Agenda Maandag 11-1.docx
+++ b/Agenda's en notulen/Agenda Maandag 11-1.docx
@@ -291,11 +291,19 @@
           <w:lang w:val="nl-NL"/>
         </w:rPr>
       </w:pPr>
-      <w:r>
-        <w:rPr>
-          <w:lang w:val="nl-NL"/>
-        </w:rPr>
-        <w:t>Riviews allemaal verwerkt</w:t>
+      <w:proofErr w:type="spellStart"/>
+      <w:r>
+        <w:rPr>
+          <w:lang w:val="nl-NL"/>
+        </w:rPr>
+        <w:t>Riviews</w:t>
+      </w:r>
+      <w:proofErr w:type="spellEnd"/>
+      <w:r>
+        <w:rPr>
+          <w:lang w:val="nl-NL"/>
+        </w:rPr>
+        <w:t xml:space="preserve"> allemaal verwerkt</w:t>
       </w:r>
     </w:p>
     <w:p>
@@ -329,11 +337,19 @@
           <w:lang w:val="nl-NL"/>
         </w:rPr>
       </w:pPr>
-      <w:r>
-        <w:rPr>
-          <w:lang w:val="nl-NL"/>
-        </w:rPr>
-        <w:t>Requirement Architecture</w:t>
+      <w:proofErr w:type="spellStart"/>
+      <w:r>
+        <w:rPr>
+          <w:lang w:val="nl-NL"/>
+        </w:rPr>
+        <w:t>Requirement</w:t>
+      </w:r>
+      <w:proofErr w:type="spellEnd"/>
+      <w:r>
+        <w:rPr>
+          <w:lang w:val="nl-NL"/>
+        </w:rPr>
+        <w:t xml:space="preserve"> Architecture</w:t>
       </w:r>
       <w:r>
         <w:rPr>
@@ -388,8 +404,40 @@
         <w:rPr>
           <w:lang w:val="nl-NL"/>
         </w:rPr>
-        <w:t xml:space="preserve">Dit moet nog verder afgemaakt worden. Moet Joost nog naar alle </w:t>
-      </w:r>
+        <w:t xml:space="preserve">Dit moet nog verder afgemaakt worden. </w:t>
+      </w:r>
+      <w:r>
+        <w:rPr>
+          <w:lang w:val="nl-NL"/>
+        </w:rPr>
+        <w:t xml:space="preserve">Vervolgens moet </w:t>
+      </w:r>
+      <w:r>
+        <w:rPr>
+          <w:lang w:val="nl-NL"/>
+        </w:rPr>
+        <w:t xml:space="preserve">Joost </w:t>
+      </w:r>
+      <w:r>
+        <w:rPr>
+          <w:lang w:val="nl-NL"/>
+        </w:rPr>
+        <w:t xml:space="preserve">hier </w:t>
+      </w:r>
+      <w:r>
+        <w:rPr>
+          <w:lang w:val="nl-NL"/>
+        </w:rPr>
+        <w:t xml:space="preserve">nog naar </w:t>
+      </w:r>
+      <w:r>
+        <w:rPr>
+          <w:lang w:val="nl-NL"/>
+        </w:rPr>
+        <w:t>kijken…</w:t>
+      </w:r>
+      <w:bookmarkStart w:id="0" w:name="_GoBack"/>
+      <w:bookmarkEnd w:id="0"/>
     </w:p>
     <w:p>
       <w:pPr>
@@ -423,8 +471,6 @@
         </w:rPr>
         <w:t>Begintijd rest van de week.</w:t>
       </w:r>
-      <w:bookmarkStart w:id="0" w:name="_GoBack"/>
-      <w:bookmarkEnd w:id="0"/>
     </w:p>
     <w:p>
       <w:pPr>
@@ -442,8 +488,16 @@
         <w:rPr>
           <w:lang w:val="nl-NL"/>
         </w:rPr>
-        <w:t>LPC1114FN28/102 aansluiten op Breadboard</w:t>
-      </w:r>
+        <w:t xml:space="preserve">LPC1114FN28/102 aansluiten op </w:t>
+      </w:r>
+      <w:proofErr w:type="spellStart"/>
+      <w:r>
+        <w:rPr>
+          <w:lang w:val="nl-NL"/>
+        </w:rPr>
+        <w:t>Breadboard</w:t>
+      </w:r>
+      <w:proofErr w:type="spellEnd"/>
     </w:p>
     <w:p>
       <w:pPr>

</xml_diff>